<commit_message>
updated progress to current stage
</commit_message>
<xml_diff>
--- a/Paper Work/Current Progress.docx
+++ b/Paper Work/Current Progress.docx
@@ -83,6 +83,72 @@
           <w:tcPr>
             <w:tcW w:w="4626" w:type="dxa"/>
           </w:tcPr>
+          <w:p>
+            <w:r>
+              <w:t>Yes</w:t>
+            </w:r>
+          </w:p>
+        </w:tc>
+      </w:tr>
+      <w:tr>
+        <w:tc>
+          <w:tcPr>
+            <w:tcW w:w="4390" w:type="dxa"/>
+          </w:tcPr>
+          <w:p>
+            <w:r>
+              <w:t>Allow the user to backup content from the drive to their computer</w:t>
+            </w:r>
+          </w:p>
+        </w:tc>
+        <w:tc>
+          <w:tcPr>
+            <w:tcW w:w="4626" w:type="dxa"/>
+          </w:tcPr>
+          <w:p>
+            <w:r>
+              <w:t>Yes</w:t>
+            </w:r>
+          </w:p>
+        </w:tc>
+      </w:tr>
+      <w:tr>
+        <w:tc>
+          <w:tcPr>
+            <w:tcW w:w="4390" w:type="dxa"/>
+          </w:tcPr>
+          <w:p>
+            <w:r>
+              <w:t>User can see per-file and overall progress of backup process.</w:t>
+            </w:r>
+          </w:p>
+        </w:tc>
+        <w:tc>
+          <w:tcPr>
+            <w:tcW w:w="4626" w:type="dxa"/>
+          </w:tcPr>
+          <w:p>
+            <w:r>
+              <w:t>Yes</w:t>
+            </w:r>
+          </w:p>
+        </w:tc>
+      </w:tr>
+      <w:tr>
+        <w:tc>
+          <w:tcPr>
+            <w:tcW w:w="4390" w:type="dxa"/>
+          </w:tcPr>
+          <w:p>
+            <w:r>
+              <w:t>Allow users to manage backups on their computer</w:t>
+            </w:r>
+          </w:p>
+        </w:tc>
+        <w:tc>
+          <w:tcPr>
+            <w:tcW w:w="4626" w:type="dxa"/>
+          </w:tcPr>
           <w:p/>
         </w:tc>
       </w:tr>
@@ -93,7 +159,7 @@
           </w:tcPr>
           <w:p>
             <w:r>
-              <w:t>Allow the user to backup content from the drive to their computer</w:t>
+              <w:t>Allow users to restore backups onto another drive</w:t>
             </w:r>
           </w:p>
         </w:tc>
@@ -111,7 +177,64 @@
           </w:tcPr>
           <w:p>
             <w:r>
-              <w:t>User can see per-file and overall progress of backup process.</w:t>
+              <w:t>Allow different users to have different backup rules on the same computer, for the same drive</w:t>
+            </w:r>
+          </w:p>
+        </w:tc>
+        <w:tc>
+          <w:tcPr>
+            <w:tcW w:w="4626" w:type="dxa"/>
+          </w:tcPr>
+          <w:p/>
+        </w:tc>
+      </w:tr>
+      <w:tr>
+        <w:tc>
+          <w:tcPr>
+            <w:tcW w:w="4390" w:type="dxa"/>
+          </w:tcPr>
+          <w:p>
+            <w:r>
+              <w:t>Allow users to</w:t>
+            </w:r>
+            <w:r>
+              <w:t xml:space="preserve"> delete backup records</w:t>
+            </w:r>
+          </w:p>
+        </w:tc>
+        <w:tc>
+          <w:tcPr>
+            <w:tcW w:w="4626" w:type="dxa"/>
+          </w:tcPr>
+          <w:p/>
+        </w:tc>
+      </w:tr>
+      <w:tr>
+        <w:tc>
+          <w:tcPr>
+            <w:tcW w:w="4390" w:type="dxa"/>
+          </w:tcPr>
+          <w:p>
+            <w:r>
+              <w:t>Use file compression to allow users to roll back through backups (compression needed to save file space)</w:t>
+            </w:r>
+          </w:p>
+        </w:tc>
+        <w:tc>
+          <w:tcPr>
+            <w:tcW w:w="4626" w:type="dxa"/>
+          </w:tcPr>
+          <w:p/>
+        </w:tc>
+      </w:tr>
+      <w:tr>
+        <w:tc>
+          <w:tcPr>
+            <w:tcW w:w="4390" w:type="dxa"/>
+          </w:tcPr>
+          <w:p>
+            <w:r>
+              <w:t>Allow backups to run at the same time to different drives.</w:t>
             </w:r>
           </w:p>
         </w:tc>
@@ -133,7 +256,79 @@
           </w:tcPr>
           <w:p>
             <w:r>
-              <w:t>Allow users to manage backups on their computer</w:t>
+              <w:t>Use (some kind of) hash to calculate of drive has changed since last backup</w:t>
+            </w:r>
+          </w:p>
+        </w:tc>
+        <w:tc>
+          <w:tcPr>
+            <w:tcW w:w="4626" w:type="dxa"/>
+          </w:tcPr>
+          <w:p>
+            <w:r>
+              <w:t>Needs Testing</w:t>
+            </w:r>
+          </w:p>
+        </w:tc>
+      </w:tr>
+      <w:tr>
+        <w:tc>
+          <w:tcPr>
+            <w:tcW w:w="4390" w:type="dxa"/>
+          </w:tcPr>
+          <w:p>
+            <w:r>
+              <w:t>The system should be self-documenting. It should be self-explanatory and need little in the way of extra documentation.</w:t>
+            </w:r>
+          </w:p>
+        </w:tc>
+        <w:tc>
+          <w:tcPr>
+            <w:tcW w:w="4626" w:type="dxa"/>
+          </w:tcPr>
+          <w:p>
+            <w:r>
+              <w:softHyphen/>
+            </w:r>
+            <w:r>
+              <w:softHyphen/>
+            </w:r>
+            <w:r>
+              <w:softHyphen/>
+            </w:r>
+          </w:p>
+        </w:tc>
+      </w:tr>
+      <w:tr>
+        <w:tc>
+          <w:tcPr>
+            <w:tcW w:w="4390" w:type="dxa"/>
+          </w:tcPr>
+          <w:p>
+            <w:r>
+              <w:t>The system must be able to run on windows 7, 8.1, and XP (both 32 and 64-bit versions)</w:t>
+            </w:r>
+          </w:p>
+        </w:tc>
+        <w:tc>
+          <w:tcPr>
+            <w:tcW w:w="4626" w:type="dxa"/>
+          </w:tcPr>
+          <w:p>
+            <w:r>
+              <w:t>Needs Testing</w:t>
+            </w:r>
+          </w:p>
+        </w:tc>
+      </w:tr>
+      <w:tr>
+        <w:tc>
+          <w:tcPr>
+            <w:tcW w:w="4390" w:type="dxa"/>
+          </w:tcPr>
+          <w:p>
+            <w:r>
+              <w:t>The user must be able to change its theme to match the users OS (in case the dark theme isn’t liked)</w:t>
             </w:r>
           </w:p>
         </w:tc>
@@ -151,222 +346,43 @@
           </w:tcPr>
           <w:p>
             <w:r>
-              <w:t>Allow users to restore backups onto another drive</w:t>
-            </w:r>
-          </w:p>
-        </w:tc>
-        <w:tc>
-          <w:tcPr>
-            <w:tcW w:w="4626" w:type="dxa"/>
-          </w:tcPr>
-          <w:p/>
-        </w:tc>
-      </w:tr>
-      <w:tr>
-        <w:tc>
-          <w:tcPr>
-            <w:tcW w:w="4390" w:type="dxa"/>
-          </w:tcPr>
-          <w:p>
-            <w:r>
-              <w:t>Allow different users to have different backup rules on the same computer, for the same drive</w:t>
-            </w:r>
-          </w:p>
-        </w:tc>
-        <w:tc>
-          <w:tcPr>
-            <w:tcW w:w="4626" w:type="dxa"/>
-          </w:tcPr>
-          <w:p/>
-        </w:tc>
-      </w:tr>
-      <w:tr>
-        <w:tc>
-          <w:tcPr>
-            <w:tcW w:w="4390" w:type="dxa"/>
-          </w:tcPr>
-          <w:p>
-            <w:r>
-              <w:t>Allow users to</w:t>
-            </w:r>
-            <w:r>
-              <w:t xml:space="preserve"> delete backup records</w:t>
-            </w:r>
-          </w:p>
-        </w:tc>
-        <w:tc>
-          <w:tcPr>
-            <w:tcW w:w="4626" w:type="dxa"/>
-          </w:tcPr>
-          <w:p/>
-        </w:tc>
-      </w:tr>
-      <w:tr>
-        <w:tc>
-          <w:tcPr>
-            <w:tcW w:w="4390" w:type="dxa"/>
-          </w:tcPr>
-          <w:p>
-            <w:r>
-              <w:t>Use file compression to allow users to roll back through backups (compression needed to save file space)</w:t>
-            </w:r>
-          </w:p>
-        </w:tc>
-        <w:tc>
-          <w:tcPr>
-            <w:tcW w:w="4626" w:type="dxa"/>
-          </w:tcPr>
-          <w:p/>
-        </w:tc>
-      </w:tr>
-      <w:tr>
-        <w:tc>
-          <w:tcPr>
-            <w:tcW w:w="4390" w:type="dxa"/>
-          </w:tcPr>
-          <w:p>
-            <w:r>
-              <w:t>Allow backups to run at the same time to different drives.</w:t>
-            </w:r>
-          </w:p>
-        </w:tc>
-        <w:tc>
-          <w:tcPr>
-            <w:tcW w:w="4626" w:type="dxa"/>
-          </w:tcPr>
-          <w:p>
-            <w:r>
-              <w:t>Yes</w:t>
-            </w:r>
-          </w:p>
-        </w:tc>
-      </w:tr>
-      <w:tr>
-        <w:tc>
-          <w:tcPr>
-            <w:tcW w:w="4390" w:type="dxa"/>
-          </w:tcPr>
-          <w:p>
-            <w:r>
-              <w:t>Use (some kind of) hash to calculate of drive has changed since last backup</w:t>
-            </w:r>
-          </w:p>
-        </w:tc>
-        <w:tc>
-          <w:tcPr>
-            <w:tcW w:w="4626" w:type="dxa"/>
-          </w:tcPr>
-          <w:p/>
-        </w:tc>
-      </w:tr>
-      <w:tr>
-        <w:tc>
-          <w:tcPr>
-            <w:tcW w:w="4390" w:type="dxa"/>
-          </w:tcPr>
-          <w:p>
-            <w:r>
-              <w:t>The system should be self-documenting. It should be self-explanatory and need little in the way of extra documentation.</w:t>
-            </w:r>
-          </w:p>
-        </w:tc>
-        <w:tc>
-          <w:tcPr>
-            <w:tcW w:w="4626" w:type="dxa"/>
-          </w:tcPr>
-          <w:p>
-            <w:r>
-              <w:softHyphen/>
-            </w:r>
-            <w:r>
-              <w:softHyphen/>
-            </w:r>
-            <w:r>
-              <w:softHyphen/>
+              <w:t>In order to be resource light, the system must use no more than 15kb of system memory and 1% CPU when completely idle (in tray).</w:t>
+            </w:r>
+          </w:p>
+        </w:tc>
+        <w:tc>
+          <w:tcPr>
+            <w:tcW w:w="4626" w:type="dxa"/>
+          </w:tcPr>
+          <w:p>
+            <w:r>
+              <w:t>Needs Testing (after full development)</w:t>
+            </w:r>
+          </w:p>
+        </w:tc>
+      </w:tr>
+      <w:tr>
+        <w:tc>
+          <w:tcPr>
+            <w:tcW w:w="4390" w:type="dxa"/>
+          </w:tcPr>
+          <w:p>
+            <w:r>
+              <w:t>The system must use no more than 5% CPU and 30kb system memory when GUI in use (adding backups etc)</w:t>
+            </w:r>
+          </w:p>
+        </w:tc>
+        <w:tc>
+          <w:tcPr>
+            <w:tcW w:w="4626" w:type="dxa"/>
+          </w:tcPr>
+          <w:p>
+            <w:r>
+              <w:t>Needs Testing (After full development)</w:t>
             </w:r>
             <w:bookmarkStart w:id="0" w:name="_GoBack"/>
             <w:bookmarkEnd w:id="0"/>
           </w:p>
-        </w:tc>
-      </w:tr>
-      <w:tr>
-        <w:tc>
-          <w:tcPr>
-            <w:tcW w:w="4390" w:type="dxa"/>
-          </w:tcPr>
-          <w:p>
-            <w:r>
-              <w:t>The system must be able to run on windows 7, 8.1, and XP (both 32 and 64-bit versions)</w:t>
-            </w:r>
-          </w:p>
-        </w:tc>
-        <w:tc>
-          <w:tcPr>
-            <w:tcW w:w="4626" w:type="dxa"/>
-          </w:tcPr>
-          <w:p/>
-        </w:tc>
-      </w:tr>
-      <w:tr>
-        <w:tc>
-          <w:tcPr>
-            <w:tcW w:w="4390" w:type="dxa"/>
-          </w:tcPr>
-          <w:p>
-            <w:r>
-              <w:t>The user must be able to change its theme to match the users OS (in case the dark theme isn’t liked)</w:t>
-            </w:r>
-          </w:p>
-        </w:tc>
-        <w:tc>
-          <w:tcPr>
-            <w:tcW w:w="4626" w:type="dxa"/>
-          </w:tcPr>
-          <w:p/>
-        </w:tc>
-      </w:tr>
-      <w:tr>
-        <w:tc>
-          <w:tcPr>
-            <w:tcW w:w="4390" w:type="dxa"/>
-          </w:tcPr>
-          <w:p>
-            <w:r>
-              <w:t>In order to be resource light, the system must use no more than 15kb of system memory and 1% CPU when completely idle (in tray).</w:t>
-            </w:r>
-          </w:p>
-        </w:tc>
-        <w:tc>
-          <w:tcPr>
-            <w:tcW w:w="4626" w:type="dxa"/>
-          </w:tcPr>
-          <w:p/>
-        </w:tc>
-      </w:tr>
-      <w:tr>
-        <w:tc>
-          <w:tcPr>
-            <w:tcW w:w="4390" w:type="dxa"/>
-          </w:tcPr>
-          <w:p>
-            <w:r>
-              <w:t xml:space="preserve">The system must use no more than 5% CPU and 30kb system memory when GUI in use (adding backups </w:t>
-            </w:r>
-            <w:proofErr w:type="spellStart"/>
-            <w:r>
-              <w:t>etc</w:t>
-            </w:r>
-            <w:proofErr w:type="spellEnd"/>
-            <w:r>
-              <w:t>)</w:t>
-            </w:r>
-          </w:p>
-        </w:tc>
-        <w:tc>
-          <w:tcPr>
-            <w:tcW w:w="4626" w:type="dxa"/>
-          </w:tcPr>
-          <w:p/>
         </w:tc>
       </w:tr>
       <w:tr>
@@ -958,7 +974,6 @@
       <w:spacing w:after="0" w:line="240" w:lineRule="auto"/>
     </w:pPr>
     <w:tblPr>
-      <w:tblInd w:w="0" w:type="dxa"/>
       <w:tblBorders>
         <w:top w:val="single" w:sz="4" w:space="0" w:color="auto"/>
         <w:left w:val="single" w:sz="4" w:space="0" w:color="auto"/>
@@ -967,12 +982,6 @@
         <w:insideH w:val="single" w:sz="4" w:space="0" w:color="auto"/>
         <w:insideV w:val="single" w:sz="4" w:space="0" w:color="auto"/>
       </w:tblBorders>
-      <w:tblCellMar>
-        <w:top w:w="0" w:type="dxa"/>
-        <w:left w:w="108" w:type="dxa"/>
-        <w:bottom w:w="0" w:type="dxa"/>
-        <w:right w:w="108" w:type="dxa"/>
-      </w:tblCellMar>
     </w:tblPr>
   </w:style>
   <w:style w:type="paragraph" w:styleId="ListParagraph">

</xml_diff>